<commit_message>
added course practise's folder and changed lab_four program file and added report
</commit_message>
<xml_diff>
--- a/Lab_Four/Отчет о лабораторной работе №4.docx
+++ b/Lab_Four/Отчет о лабораторной работе №4.docx
@@ -20,16 +20,7 @@
           <w:sz w:val="26"/>
           <w:szCs w:val="26"/>
         </w:rPr>
-        <w:t xml:space="preserve">Лабораторная работа № </w:t>
-      </w:r>
-      <w:r>
-        <w:rPr>
-          <w:rFonts w:ascii="Times New Roman" w:hAnsi="Times New Roman" w:cs="Times New Roman"/>
-          <w:b/>
-          <w:sz w:val="26"/>
-          <w:szCs w:val="26"/>
-        </w:rPr>
-        <w:t>4</w:t>
+        <w:t>Лабораторная работа № 4</w:t>
       </w:r>
     </w:p>
     <w:p>
@@ -166,7 +157,7 @@
           <v:shape id="_x0000_i1025" type="#_x0000_t75" style="width:78pt;height:21pt" o:ole="">
             <v:imagedata r:id="rId5" o:title=""/>
           </v:shape>
-          <o:OLEObject Type="Embed" ProgID="Equation.3" ShapeID="_x0000_i1025" DrawAspect="Content" ObjectID="_1725444970" r:id="rId6"/>
+          <o:OLEObject Type="Embed" ProgID="Equation.3" ShapeID="_x0000_i1025" DrawAspect="Content" ObjectID="_1726329217" r:id="rId6"/>
         </w:object>
       </w:r>
       <w:r>
@@ -206,7 +197,7 @@
           <v:shape id="_x0000_i1026" type="#_x0000_t75" style="width:369pt;height:21pt" o:ole="">
             <v:imagedata r:id="rId7" o:title=""/>
           </v:shape>
-          <o:OLEObject Type="Embed" ProgID="Equation.3" ShapeID="_x0000_i1026" DrawAspect="Content" ObjectID="_1725444971" r:id="rId8"/>
+          <o:OLEObject Type="Embed" ProgID="Equation.3" ShapeID="_x0000_i1026" DrawAspect="Content" ObjectID="_1726329218" r:id="rId8"/>
         </w:object>
       </w:r>
     </w:p>
@@ -335,7 +326,7 @@
           <w:sz w:val="24"/>
           <w:szCs w:val="24"/>
         </w:rPr>
-        <w:t>Прочитайте свой вариант задания (см. ниже). Запишите в отчёт, что дано и что надо найти, с указанием типов исходных данных и результатов.</w:t>
+        <w:t>Прочитайте свой вариант задания. Запишите в отчёт, что дано и что надо найти, с указанием типов исходных данных и результатов.</w:t>
       </w:r>
     </w:p>
     <w:p>
@@ -416,11 +407,967 @@
           <w:rFonts w:ascii="Times New Roman" w:hAnsi="Times New Roman" w:cs="Times New Roman"/>
           <w:sz w:val="24"/>
           <w:szCs w:val="24"/>
+        </w:rPr>
+      </w:pPr>
+      <w:r>
+        <w:rPr>
+          <w:rFonts w:ascii="Times New Roman" w:hAnsi="Times New Roman" w:cs="Times New Roman"/>
+          <w:sz w:val="24"/>
+          <w:szCs w:val="24"/>
+        </w:rPr>
+        <w:t xml:space="preserve">1.  </w:t>
+      </w:r>
+      <w:r>
+        <w:rPr>
+          <w:rFonts w:ascii="Times New Roman" w:hAnsi="Times New Roman" w:cs="Times New Roman"/>
+          <w:sz w:val="24"/>
+          <w:szCs w:val="24"/>
+        </w:rPr>
+        <w:t>Создадим класс, который будет содержать массив и над которым будет проводиться операции. В классе напишем метод, который будет реализовывать формулу обработки чисел в массиве.</w:t>
+      </w:r>
+    </w:p>
+    <w:p>
+      <w:pPr>
+        <w:spacing w:after="240"/>
+        <w:jc w:val="both"/>
+        <w:rPr>
+          <w:rFonts w:ascii="Times New Roman" w:hAnsi="Times New Roman" w:cs="Times New Roman"/>
+          <w:sz w:val="24"/>
+          <w:szCs w:val="24"/>
+        </w:rPr>
+      </w:pPr>
+      <w:r>
+        <w:rPr>
+          <w:rFonts w:ascii="Times New Roman" w:hAnsi="Times New Roman" w:cs="Times New Roman"/>
+          <w:noProof/>
+          <w:sz w:val="24"/>
+          <w:szCs w:val="24"/>
+        </w:rPr>
+        <w:drawing>
+          <wp:inline distT="0" distB="0" distL="0" distR="0" wp14:anchorId="7931436B" wp14:editId="31B87FD8">
+            <wp:extent cx="5924550" cy="2752725"/>
+            <wp:effectExtent l="0" t="0" r="0" b="9525"/>
+            <wp:docPr id="2" name="Рисунок 2"/>
+            <wp:cNvGraphicFramePr>
+              <a:graphicFrameLocks xmlns:a="http://schemas.openxmlformats.org/drawingml/2006/main" noChangeAspect="1"/>
+            </wp:cNvGraphicFramePr>
+            <a:graphic xmlns:a="http://schemas.openxmlformats.org/drawingml/2006/main">
+              <a:graphicData uri="http://schemas.openxmlformats.org/drawingml/2006/picture">
+                <pic:pic xmlns:pic="http://schemas.openxmlformats.org/drawingml/2006/picture">
+                  <pic:nvPicPr>
+                    <pic:cNvPr id="0" name="Picture 4"/>
+                    <pic:cNvPicPr>
+                      <a:picLocks noChangeAspect="1" noChangeArrowheads="1"/>
+                    </pic:cNvPicPr>
+                  </pic:nvPicPr>
+                  <pic:blipFill>
+                    <a:blip r:embed="rId9" cstate="print">
+                      <a:extLst>
+                        <a:ext uri="{28A0092B-C50C-407E-A947-70E740481C1C}">
+                          <a14:useLocalDpi xmlns:a14="http://schemas.microsoft.com/office/drawing/2010/main" val="0"/>
+                        </a:ext>
+                      </a:extLst>
+                    </a:blip>
+                    <a:srcRect/>
+                    <a:stretch>
+                      <a:fillRect/>
+                    </a:stretch>
+                  </pic:blipFill>
+                  <pic:spPr bwMode="auto">
+                    <a:xfrm>
+                      <a:off x="0" y="0"/>
+                      <a:ext cx="5924550" cy="2752725"/>
+                    </a:xfrm>
+                    <a:prstGeom prst="rect">
+                      <a:avLst/>
+                    </a:prstGeom>
+                    <a:noFill/>
+                    <a:ln>
+                      <a:noFill/>
+                    </a:ln>
+                  </pic:spPr>
+                </pic:pic>
+              </a:graphicData>
+            </a:graphic>
+          </wp:inline>
+        </w:drawing>
+      </w:r>
+    </w:p>
+    <w:p>
+      <w:r>
+        <w:rPr>
+          <w:noProof/>
+        </w:rPr>
+        <w:lastRenderedPageBreak/>
+        <w:drawing>
+          <wp:inline distT="0" distB="0" distL="0" distR="0" wp14:anchorId="3D51E83E" wp14:editId="4416F331">
+            <wp:extent cx="5924550" cy="2676525"/>
+            <wp:effectExtent l="0" t="0" r="0" b="9525"/>
+            <wp:docPr id="3" name="Рисунок 3"/>
+            <wp:cNvGraphicFramePr>
+              <a:graphicFrameLocks xmlns:a="http://schemas.openxmlformats.org/drawingml/2006/main" noChangeAspect="1"/>
+            </wp:cNvGraphicFramePr>
+            <a:graphic xmlns:a="http://schemas.openxmlformats.org/drawingml/2006/main">
+              <a:graphicData uri="http://schemas.openxmlformats.org/drawingml/2006/picture">
+                <pic:pic xmlns:pic="http://schemas.openxmlformats.org/drawingml/2006/picture">
+                  <pic:nvPicPr>
+                    <pic:cNvPr id="0" name="Picture 5"/>
+                    <pic:cNvPicPr>
+                      <a:picLocks noChangeAspect="1" noChangeArrowheads="1"/>
+                    </pic:cNvPicPr>
+                  </pic:nvPicPr>
+                  <pic:blipFill>
+                    <a:blip r:embed="rId10">
+                      <a:extLst>
+                        <a:ext uri="{28A0092B-C50C-407E-A947-70E740481C1C}">
+                          <a14:useLocalDpi xmlns:a14="http://schemas.microsoft.com/office/drawing/2010/main" val="0"/>
+                        </a:ext>
+                      </a:extLst>
+                    </a:blip>
+                    <a:srcRect/>
+                    <a:stretch>
+                      <a:fillRect/>
+                    </a:stretch>
+                  </pic:blipFill>
+                  <pic:spPr bwMode="auto">
+                    <a:xfrm>
+                      <a:off x="0" y="0"/>
+                      <a:ext cx="5924550" cy="2676525"/>
+                    </a:xfrm>
+                    <a:prstGeom prst="rect">
+                      <a:avLst/>
+                    </a:prstGeom>
+                    <a:noFill/>
+                    <a:ln>
+                      <a:noFill/>
+                    </a:ln>
+                  </pic:spPr>
+                </pic:pic>
+              </a:graphicData>
+            </a:graphic>
+          </wp:inline>
+        </w:drawing>
+      </w:r>
+    </w:p>
+    <w:p/>
+    <w:p>
+      <w:pPr>
+        <w:rPr>
+          <w:rFonts w:ascii="Times New Roman" w:hAnsi="Times New Roman" w:cs="Times New Roman"/>
+          <w:sz w:val="24"/>
+          <w:szCs w:val="24"/>
+        </w:rPr>
+      </w:pPr>
+      <w:r>
+        <w:rPr>
+          <w:rFonts w:ascii="Times New Roman" w:hAnsi="Times New Roman" w:cs="Times New Roman"/>
+          <w:sz w:val="24"/>
+          <w:szCs w:val="24"/>
+        </w:rPr>
+        <w:t xml:space="preserve">2. </w:t>
+      </w:r>
+      <w:r>
+        <w:rPr>
+          <w:rFonts w:ascii="Times New Roman" w:hAnsi="Times New Roman" w:cs="Times New Roman"/>
+          <w:sz w:val="24"/>
+          <w:szCs w:val="24"/>
+        </w:rPr>
+        <w:t xml:space="preserve"> </w:t>
+      </w:r>
+      <w:r>
+        <w:rPr>
+          <w:rFonts w:ascii="Times New Roman" w:hAnsi="Times New Roman" w:cs="Times New Roman"/>
+          <w:sz w:val="24"/>
+          <w:szCs w:val="24"/>
+        </w:rPr>
+        <w:t xml:space="preserve">В блоке инициализации формы мы присваиваем объекту типа </w:t>
+      </w:r>
+      <w:proofErr w:type="spellStart"/>
+      <w:r>
+        <w:rPr>
+          <w:rFonts w:ascii="Times New Roman" w:hAnsi="Times New Roman" w:cs="Times New Roman"/>
+          <w:sz w:val="24"/>
+          <w:szCs w:val="24"/>
           <w:lang w:val="en-US"/>
         </w:rPr>
-      </w:pPr>
-    </w:p>
-    <w:p/>
+        <w:t>DataGridView</w:t>
+      </w:r>
+      <w:proofErr w:type="spellEnd"/>
+      <w:r>
+        <w:rPr>
+          <w:rFonts w:ascii="Times New Roman" w:hAnsi="Times New Roman" w:cs="Times New Roman"/>
+          <w:sz w:val="24"/>
+          <w:szCs w:val="24"/>
+        </w:rPr>
+        <w:t xml:space="preserve"> </w:t>
+      </w:r>
+      <w:r>
+        <w:rPr>
+          <w:rFonts w:ascii="Times New Roman" w:hAnsi="Times New Roman" w:cs="Times New Roman"/>
+          <w:sz w:val="24"/>
+          <w:szCs w:val="24"/>
+        </w:rPr>
+        <w:t>свойства, с помощью которых будет строиться отображение в форме. Происходит создание строк и столбцов, заполняется их нумерация. Инициализируется объект типа</w:t>
+      </w:r>
+      <w:r>
+        <w:rPr>
+          <w:rFonts w:ascii="Times New Roman" w:hAnsi="Times New Roman" w:cs="Times New Roman"/>
+          <w:sz w:val="24"/>
+          <w:szCs w:val="24"/>
+        </w:rPr>
+        <w:t xml:space="preserve"> </w:t>
+      </w:r>
+      <w:r>
+        <w:rPr>
+          <w:rFonts w:ascii="Times New Roman" w:hAnsi="Times New Roman" w:cs="Times New Roman"/>
+          <w:sz w:val="24"/>
+          <w:szCs w:val="24"/>
+          <w:lang w:val="en-US"/>
+        </w:rPr>
+        <w:t>Random</w:t>
+      </w:r>
+      <w:r>
+        <w:rPr>
+          <w:rFonts w:ascii="Times New Roman" w:hAnsi="Times New Roman" w:cs="Times New Roman"/>
+          <w:sz w:val="24"/>
+          <w:szCs w:val="24"/>
+        </w:rPr>
+        <w:t>, он послужит для заполнения ячеек случайными числами.</w:t>
+      </w:r>
+    </w:p>
+    <w:p>
+      <w:pPr>
+        <w:rPr>
+          <w:rFonts w:ascii="Times New Roman" w:hAnsi="Times New Roman" w:cs="Times New Roman"/>
+          <w:sz w:val="24"/>
+          <w:szCs w:val="24"/>
+        </w:rPr>
+      </w:pPr>
+      <w:r>
+        <w:rPr>
+          <w:rFonts w:ascii="Times New Roman" w:hAnsi="Times New Roman" w:cs="Times New Roman"/>
+          <w:noProof/>
+          <w:sz w:val="24"/>
+          <w:szCs w:val="24"/>
+        </w:rPr>
+        <w:drawing>
+          <wp:inline distT="0" distB="0" distL="0" distR="0" wp14:anchorId="7AB21AEE" wp14:editId="7566795B">
+            <wp:extent cx="5934075" cy="2447925"/>
+            <wp:effectExtent l="0" t="0" r="9525" b="9525"/>
+            <wp:docPr id="5" name="Рисунок 5"/>
+            <wp:cNvGraphicFramePr>
+              <a:graphicFrameLocks xmlns:a="http://schemas.openxmlformats.org/drawingml/2006/main" noChangeAspect="1"/>
+            </wp:cNvGraphicFramePr>
+            <a:graphic xmlns:a="http://schemas.openxmlformats.org/drawingml/2006/main">
+              <a:graphicData uri="http://schemas.openxmlformats.org/drawingml/2006/picture">
+                <pic:pic xmlns:pic="http://schemas.openxmlformats.org/drawingml/2006/picture">
+                  <pic:nvPicPr>
+                    <pic:cNvPr id="0" name="Picture 7"/>
+                    <pic:cNvPicPr>
+                      <a:picLocks noChangeAspect="1" noChangeArrowheads="1"/>
+                    </pic:cNvPicPr>
+                  </pic:nvPicPr>
+                  <pic:blipFill>
+                    <a:blip r:embed="rId11" cstate="print">
+                      <a:extLst>
+                        <a:ext uri="{28A0092B-C50C-407E-A947-70E740481C1C}">
+                          <a14:useLocalDpi xmlns:a14="http://schemas.microsoft.com/office/drawing/2010/main" val="0"/>
+                        </a:ext>
+                      </a:extLst>
+                    </a:blip>
+                    <a:srcRect/>
+                    <a:stretch>
+                      <a:fillRect/>
+                    </a:stretch>
+                  </pic:blipFill>
+                  <pic:spPr bwMode="auto">
+                    <a:xfrm>
+                      <a:off x="0" y="0"/>
+                      <a:ext cx="5934075" cy="2447925"/>
+                    </a:xfrm>
+                    <a:prstGeom prst="rect">
+                      <a:avLst/>
+                    </a:prstGeom>
+                    <a:noFill/>
+                    <a:ln>
+                      <a:noFill/>
+                    </a:ln>
+                  </pic:spPr>
+                </pic:pic>
+              </a:graphicData>
+            </a:graphic>
+          </wp:inline>
+        </w:drawing>
+      </w:r>
+    </w:p>
+    <w:p>
+      <w:pPr>
+        <w:rPr>
+          <w:rFonts w:ascii="Times New Roman" w:hAnsi="Times New Roman" w:cs="Times New Roman"/>
+          <w:sz w:val="24"/>
+          <w:szCs w:val="24"/>
+        </w:rPr>
+      </w:pPr>
+      <w:r>
+        <w:rPr>
+          <w:rFonts w:ascii="Times New Roman" w:hAnsi="Times New Roman" w:cs="Times New Roman"/>
+          <w:sz w:val="24"/>
+          <w:szCs w:val="24"/>
+        </w:rPr>
+        <w:t xml:space="preserve">По умолчанию создается массив на 16 ячеек, это прописывается в файле </w:t>
+      </w:r>
+      <w:r>
+        <w:rPr>
+          <w:rFonts w:ascii="Times New Roman" w:hAnsi="Times New Roman" w:cs="Times New Roman"/>
+          <w:sz w:val="24"/>
+          <w:szCs w:val="24"/>
+          <w:lang w:val="en-US"/>
+        </w:rPr>
+        <w:t>Designer</w:t>
+      </w:r>
+      <w:r>
+        <w:rPr>
+          <w:rFonts w:ascii="Times New Roman" w:hAnsi="Times New Roman" w:cs="Times New Roman"/>
+          <w:sz w:val="24"/>
+          <w:szCs w:val="24"/>
+        </w:rPr>
+        <w:t>.</w:t>
+      </w:r>
+      <w:r>
+        <w:rPr>
+          <w:rFonts w:ascii="Times New Roman" w:hAnsi="Times New Roman" w:cs="Times New Roman"/>
+          <w:sz w:val="24"/>
+          <w:szCs w:val="24"/>
+          <w:lang w:val="en-US"/>
+        </w:rPr>
+        <w:t>cs</w:t>
+      </w:r>
+      <w:r>
+        <w:rPr>
+          <w:rFonts w:ascii="Times New Roman" w:hAnsi="Times New Roman" w:cs="Times New Roman"/>
+          <w:sz w:val="24"/>
+          <w:szCs w:val="24"/>
+        </w:rPr>
+        <w:t>.</w:t>
+      </w:r>
+    </w:p>
+    <w:p>
+      <w:pPr>
+        <w:rPr>
+          <w:rFonts w:ascii="Times New Roman" w:hAnsi="Times New Roman" w:cs="Times New Roman"/>
+          <w:sz w:val="24"/>
+          <w:szCs w:val="24"/>
+        </w:rPr>
+      </w:pPr>
+      <w:r>
+        <w:rPr>
+          <w:rFonts w:ascii="Times New Roman" w:hAnsi="Times New Roman" w:cs="Times New Roman"/>
+          <w:noProof/>
+          <w:sz w:val="24"/>
+          <w:szCs w:val="24"/>
+        </w:rPr>
+        <w:drawing>
+          <wp:inline distT="0" distB="0" distL="0" distR="0" wp14:anchorId="75A26785" wp14:editId="639B8164">
+            <wp:extent cx="5934075" cy="866775"/>
+            <wp:effectExtent l="0" t="0" r="9525" b="9525"/>
+            <wp:docPr id="6" name="Рисунок 6"/>
+            <wp:cNvGraphicFramePr>
+              <a:graphicFrameLocks xmlns:a="http://schemas.openxmlformats.org/drawingml/2006/main" noChangeAspect="1"/>
+            </wp:cNvGraphicFramePr>
+            <a:graphic xmlns:a="http://schemas.openxmlformats.org/drawingml/2006/main">
+              <a:graphicData uri="http://schemas.openxmlformats.org/drawingml/2006/picture">
+                <pic:pic xmlns:pic="http://schemas.openxmlformats.org/drawingml/2006/picture">
+                  <pic:nvPicPr>
+                    <pic:cNvPr id="0" name="Picture 8"/>
+                    <pic:cNvPicPr>
+                      <a:picLocks noChangeAspect="1" noChangeArrowheads="1"/>
+                    </pic:cNvPicPr>
+                  </pic:nvPicPr>
+                  <pic:blipFill>
+                    <a:blip r:embed="rId12">
+                      <a:extLst>
+                        <a:ext uri="{28A0092B-C50C-407E-A947-70E740481C1C}">
+                          <a14:useLocalDpi xmlns:a14="http://schemas.microsoft.com/office/drawing/2010/main" val="0"/>
+                        </a:ext>
+                      </a:extLst>
+                    </a:blip>
+                    <a:srcRect/>
+                    <a:stretch>
+                      <a:fillRect/>
+                    </a:stretch>
+                  </pic:blipFill>
+                  <pic:spPr bwMode="auto">
+                    <a:xfrm>
+                      <a:off x="0" y="0"/>
+                      <a:ext cx="5934075" cy="866775"/>
+                    </a:xfrm>
+                    <a:prstGeom prst="rect">
+                      <a:avLst/>
+                    </a:prstGeom>
+                    <a:noFill/>
+                    <a:ln>
+                      <a:noFill/>
+                    </a:ln>
+                  </pic:spPr>
+                </pic:pic>
+              </a:graphicData>
+            </a:graphic>
+          </wp:inline>
+        </w:drawing>
+      </w:r>
+    </w:p>
+    <w:p>
+      <w:pPr>
+        <w:rPr>
+          <w:rFonts w:ascii="Times New Roman" w:hAnsi="Times New Roman" w:cs="Times New Roman"/>
+          <w:sz w:val="24"/>
+          <w:szCs w:val="24"/>
+        </w:rPr>
+      </w:pPr>
+      <w:r>
+        <w:rPr>
+          <w:rFonts w:ascii="Times New Roman" w:hAnsi="Times New Roman" w:cs="Times New Roman"/>
+          <w:sz w:val="24"/>
+          <w:szCs w:val="24"/>
+        </w:rPr>
+        <w:t>3.</w:t>
+      </w:r>
+      <w:r>
+        <w:rPr>
+          <w:rFonts w:ascii="Times New Roman" w:hAnsi="Times New Roman" w:cs="Times New Roman"/>
+          <w:sz w:val="24"/>
+          <w:szCs w:val="24"/>
+        </w:rPr>
+        <w:t xml:space="preserve"> Если в начале работы программы выбрать функцию «Автоматический ввод», ячейки заполняться случайными числами. Эта функция </w:t>
+      </w:r>
+      <w:r>
+        <w:rPr>
+          <w:rFonts w:ascii="Times New Roman" w:hAnsi="Times New Roman" w:cs="Times New Roman"/>
+          <w:sz w:val="24"/>
+          <w:szCs w:val="24"/>
+        </w:rPr>
+        <w:t>описана в методе «</w:t>
+      </w:r>
+      <w:r>
+        <w:rPr>
+          <w:rFonts w:ascii="Cascadia Mono" w:hAnsi="Cascadia Mono" w:cs="Cascadia Mono"/>
+          <w:color w:val="000000"/>
+          <w:sz w:val="19"/>
+          <w:szCs w:val="19"/>
+        </w:rPr>
+        <w:t>numericUpDown1_ValueChanged</w:t>
+      </w:r>
+      <w:r>
+        <w:rPr>
+          <w:rFonts w:ascii="Times New Roman" w:hAnsi="Times New Roman" w:cs="Times New Roman"/>
+          <w:sz w:val="24"/>
+          <w:szCs w:val="24"/>
+        </w:rPr>
+        <w:t xml:space="preserve">». </w:t>
+      </w:r>
+    </w:p>
+    <w:p>
+      <w:pPr>
+        <w:spacing w:after="160" w:line="259" w:lineRule="auto"/>
+        <w:rPr>
+          <w:rFonts w:ascii="Times New Roman" w:hAnsi="Times New Roman" w:cs="Times New Roman"/>
+          <w:sz w:val="24"/>
+          <w:szCs w:val="24"/>
+        </w:rPr>
+      </w:pPr>
+      <w:r>
+        <w:rPr>
+          <w:rFonts w:ascii="Times New Roman" w:hAnsi="Times New Roman" w:cs="Times New Roman"/>
+          <w:sz w:val="24"/>
+          <w:szCs w:val="24"/>
+        </w:rPr>
+        <w:br w:type="page"/>
+      </w:r>
+    </w:p>
+    <w:p>
+      <w:pPr>
+        <w:rPr>
+          <w:rFonts w:ascii="Times New Roman" w:hAnsi="Times New Roman" w:cs="Times New Roman"/>
+          <w:sz w:val="24"/>
+          <w:szCs w:val="24"/>
+        </w:rPr>
+      </w:pPr>
+      <w:r>
+        <w:rPr>
+          <w:rFonts w:ascii="Times New Roman" w:hAnsi="Times New Roman" w:cs="Times New Roman"/>
+          <w:noProof/>
+          <w:sz w:val="24"/>
+          <w:szCs w:val="24"/>
+        </w:rPr>
+        <w:lastRenderedPageBreak/>
+        <w:drawing>
+          <wp:inline distT="0" distB="0" distL="0" distR="0" wp14:anchorId="586BAEB4" wp14:editId="240E2B79">
+            <wp:extent cx="5934075" cy="2971800"/>
+            <wp:effectExtent l="0" t="0" r="9525" b="0"/>
+            <wp:docPr id="7" name="Рисунок 7"/>
+            <wp:cNvGraphicFramePr>
+              <a:graphicFrameLocks xmlns:a="http://schemas.openxmlformats.org/drawingml/2006/main" noChangeAspect="1"/>
+            </wp:cNvGraphicFramePr>
+            <a:graphic xmlns:a="http://schemas.openxmlformats.org/drawingml/2006/main">
+              <a:graphicData uri="http://schemas.openxmlformats.org/drawingml/2006/picture">
+                <pic:pic xmlns:pic="http://schemas.openxmlformats.org/drawingml/2006/picture">
+                  <pic:nvPicPr>
+                    <pic:cNvPr id="0" name="Picture 9"/>
+                    <pic:cNvPicPr>
+                      <a:picLocks noChangeAspect="1" noChangeArrowheads="1"/>
+                    </pic:cNvPicPr>
+                  </pic:nvPicPr>
+                  <pic:blipFill>
+                    <a:blip r:embed="rId13">
+                      <a:extLst>
+                        <a:ext uri="{28A0092B-C50C-407E-A947-70E740481C1C}">
+                          <a14:useLocalDpi xmlns:a14="http://schemas.microsoft.com/office/drawing/2010/main" val="0"/>
+                        </a:ext>
+                      </a:extLst>
+                    </a:blip>
+                    <a:srcRect/>
+                    <a:stretch>
+                      <a:fillRect/>
+                    </a:stretch>
+                  </pic:blipFill>
+                  <pic:spPr bwMode="auto">
+                    <a:xfrm>
+                      <a:off x="0" y="0"/>
+                      <a:ext cx="5934075" cy="2971800"/>
+                    </a:xfrm>
+                    <a:prstGeom prst="rect">
+                      <a:avLst/>
+                    </a:prstGeom>
+                    <a:noFill/>
+                    <a:ln>
+                      <a:noFill/>
+                    </a:ln>
+                  </pic:spPr>
+                </pic:pic>
+              </a:graphicData>
+            </a:graphic>
+          </wp:inline>
+        </w:drawing>
+      </w:r>
+    </w:p>
+    <w:p>
+      <w:pPr>
+        <w:rPr>
+          <w:rFonts w:ascii="Times New Roman" w:hAnsi="Times New Roman" w:cs="Times New Roman"/>
+          <w:sz w:val="24"/>
+          <w:szCs w:val="24"/>
+        </w:rPr>
+      </w:pPr>
+    </w:p>
+    <w:p>
+      <w:pPr>
+        <w:rPr>
+          <w:rFonts w:ascii="Times New Roman" w:hAnsi="Times New Roman" w:cs="Times New Roman"/>
+          <w:sz w:val="24"/>
+          <w:szCs w:val="24"/>
+        </w:rPr>
+      </w:pPr>
+      <w:r>
+        <w:rPr>
+          <w:rFonts w:ascii="Times New Roman" w:hAnsi="Times New Roman" w:cs="Times New Roman"/>
+          <w:sz w:val="24"/>
+          <w:szCs w:val="24"/>
+        </w:rPr>
+        <w:t>4.</w:t>
+      </w:r>
+      <w:r>
+        <w:rPr>
+          <w:rFonts w:ascii="Times New Roman" w:hAnsi="Times New Roman" w:cs="Times New Roman"/>
+          <w:sz w:val="24"/>
+          <w:szCs w:val="24"/>
+        </w:rPr>
+        <w:t xml:space="preserve">  Так же предусмотрены функции последующего ручного ввода или последующего автозаполнения.</w:t>
+      </w:r>
+    </w:p>
+    <w:p>
+      <w:pPr>
+        <w:rPr>
+          <w:rFonts w:ascii="Times New Roman" w:hAnsi="Times New Roman" w:cs="Times New Roman"/>
+          <w:sz w:val="24"/>
+          <w:szCs w:val="24"/>
+          <w:lang w:val="en-US"/>
+        </w:rPr>
+      </w:pPr>
+      <w:r>
+        <w:rPr>
+          <w:rFonts w:ascii="Times New Roman" w:hAnsi="Times New Roman" w:cs="Times New Roman"/>
+          <w:noProof/>
+          <w:sz w:val="24"/>
+          <w:szCs w:val="24"/>
+        </w:rPr>
+        <w:drawing>
+          <wp:inline distT="0" distB="0" distL="0" distR="0" wp14:anchorId="0BE86D24" wp14:editId="3F00FC25">
+            <wp:extent cx="5934075" cy="2647950"/>
+            <wp:effectExtent l="0" t="0" r="9525" b="0"/>
+            <wp:docPr id="8" name="Рисунок 8"/>
+            <wp:cNvGraphicFramePr>
+              <a:graphicFrameLocks xmlns:a="http://schemas.openxmlformats.org/drawingml/2006/main" noChangeAspect="1"/>
+            </wp:cNvGraphicFramePr>
+            <a:graphic xmlns:a="http://schemas.openxmlformats.org/drawingml/2006/main">
+              <a:graphicData uri="http://schemas.openxmlformats.org/drawingml/2006/picture">
+                <pic:pic xmlns:pic="http://schemas.openxmlformats.org/drawingml/2006/picture">
+                  <pic:nvPicPr>
+                    <pic:cNvPr id="0" name="Picture 10"/>
+                    <pic:cNvPicPr>
+                      <a:picLocks noChangeAspect="1" noChangeArrowheads="1"/>
+                    </pic:cNvPicPr>
+                  </pic:nvPicPr>
+                  <pic:blipFill>
+                    <a:blip r:embed="rId14">
+                      <a:extLst>
+                        <a:ext uri="{28A0092B-C50C-407E-A947-70E740481C1C}">
+                          <a14:useLocalDpi xmlns:a14="http://schemas.microsoft.com/office/drawing/2010/main" val="0"/>
+                        </a:ext>
+                      </a:extLst>
+                    </a:blip>
+                    <a:srcRect/>
+                    <a:stretch>
+                      <a:fillRect/>
+                    </a:stretch>
+                  </pic:blipFill>
+                  <pic:spPr bwMode="auto">
+                    <a:xfrm>
+                      <a:off x="0" y="0"/>
+                      <a:ext cx="5934075" cy="2647950"/>
+                    </a:xfrm>
+                    <a:prstGeom prst="rect">
+                      <a:avLst/>
+                    </a:prstGeom>
+                    <a:noFill/>
+                    <a:ln>
+                      <a:noFill/>
+                    </a:ln>
+                  </pic:spPr>
+                </pic:pic>
+              </a:graphicData>
+            </a:graphic>
+          </wp:inline>
+        </w:drawing>
+      </w:r>
+      <w:r>
+        <w:rPr>
+          <w:rFonts w:ascii="Times New Roman" w:hAnsi="Times New Roman" w:cs="Times New Roman"/>
+          <w:sz w:val="24"/>
+          <w:szCs w:val="24"/>
+          <w:lang w:val="en-US"/>
+        </w:rPr>
+        <w:t xml:space="preserve"> </w:t>
+      </w:r>
+    </w:p>
+    <w:p>
+      <w:pPr>
+        <w:rPr>
+          <w:rFonts w:ascii="Times New Roman" w:hAnsi="Times New Roman" w:cs="Times New Roman"/>
+          <w:sz w:val="24"/>
+          <w:szCs w:val="24"/>
+        </w:rPr>
+      </w:pPr>
+      <w:r>
+        <w:rPr>
+          <w:rFonts w:ascii="Times New Roman" w:hAnsi="Times New Roman" w:cs="Times New Roman"/>
+          <w:sz w:val="24"/>
+          <w:szCs w:val="24"/>
+          <w:lang w:val="en-US"/>
+        </w:rPr>
+        <w:t xml:space="preserve"> </w:t>
+      </w:r>
+      <w:r>
+        <w:rPr>
+          <w:rFonts w:ascii="Times New Roman" w:hAnsi="Times New Roman" w:cs="Times New Roman"/>
+          <w:sz w:val="24"/>
+          <w:szCs w:val="24"/>
+        </w:rPr>
+        <w:t xml:space="preserve">5. </w:t>
+      </w:r>
+      <w:r>
+        <w:rPr>
+          <w:rFonts w:ascii="Times New Roman" w:hAnsi="Times New Roman" w:cs="Times New Roman"/>
+          <w:sz w:val="24"/>
+          <w:szCs w:val="24"/>
+        </w:rPr>
+        <w:t>В</w:t>
+      </w:r>
+      <w:r>
+        <w:rPr>
+          <w:rFonts w:ascii="Times New Roman" w:hAnsi="Times New Roman" w:cs="Times New Roman"/>
+          <w:sz w:val="24"/>
+          <w:szCs w:val="24"/>
+        </w:rPr>
+        <w:t xml:space="preserve"> </w:t>
+      </w:r>
+      <w:r>
+        <w:rPr>
+          <w:rFonts w:ascii="Times New Roman" w:hAnsi="Times New Roman" w:cs="Times New Roman"/>
+          <w:sz w:val="24"/>
+          <w:szCs w:val="24"/>
+        </w:rPr>
+        <w:t>методе</w:t>
+      </w:r>
+      <w:r>
+        <w:rPr>
+          <w:rFonts w:ascii="Times New Roman" w:hAnsi="Times New Roman" w:cs="Times New Roman"/>
+          <w:sz w:val="24"/>
+          <w:szCs w:val="24"/>
+        </w:rPr>
+        <w:t xml:space="preserve"> «</w:t>
+      </w:r>
+      <w:proofErr w:type="spellStart"/>
+      <w:r>
+        <w:rPr>
+          <w:rFonts w:ascii="Cascadia Mono" w:hAnsi="Cascadia Mono" w:cs="Cascadia Mono"/>
+          <w:color w:val="000000"/>
+          <w:sz w:val="19"/>
+          <w:szCs w:val="19"/>
+          <w:lang w:val="en-US"/>
+        </w:rPr>
+        <w:t>calculatingButton</w:t>
+      </w:r>
+      <w:proofErr w:type="spellEnd"/>
+      <w:r>
+        <w:rPr>
+          <w:rFonts w:ascii="Cascadia Mono" w:hAnsi="Cascadia Mono" w:cs="Cascadia Mono"/>
+          <w:color w:val="000000"/>
+          <w:sz w:val="19"/>
+          <w:szCs w:val="19"/>
+        </w:rPr>
+        <w:t>_</w:t>
+      </w:r>
+      <w:r>
+        <w:rPr>
+          <w:rFonts w:ascii="Cascadia Mono" w:hAnsi="Cascadia Mono" w:cs="Cascadia Mono"/>
+          <w:color w:val="000000"/>
+          <w:sz w:val="19"/>
+          <w:szCs w:val="19"/>
+          <w:lang w:val="en-US"/>
+        </w:rPr>
+        <w:t>Clic</w:t>
+      </w:r>
+      <w:r>
+        <w:rPr>
+          <w:rFonts w:ascii="Cascadia Mono" w:hAnsi="Cascadia Mono" w:cs="Cascadia Mono"/>
+          <w:color w:val="000000"/>
+          <w:sz w:val="19"/>
+          <w:szCs w:val="19"/>
+          <w:lang w:val="en-US"/>
+        </w:rPr>
+        <w:t>k</w:t>
+      </w:r>
+      <w:r>
+        <w:rPr>
+          <w:rFonts w:ascii="Times New Roman" w:hAnsi="Times New Roman" w:cs="Times New Roman"/>
+          <w:sz w:val="24"/>
+          <w:szCs w:val="24"/>
+        </w:rPr>
+        <w:t xml:space="preserve">» </w:t>
+      </w:r>
+      <w:r>
+        <w:rPr>
+          <w:rFonts w:ascii="Times New Roman" w:hAnsi="Times New Roman" w:cs="Times New Roman"/>
+          <w:sz w:val="24"/>
+          <w:szCs w:val="24"/>
+        </w:rPr>
+        <w:t>описана</w:t>
+      </w:r>
+      <w:r>
+        <w:rPr>
+          <w:rFonts w:ascii="Times New Roman" w:hAnsi="Times New Roman" w:cs="Times New Roman"/>
+          <w:sz w:val="24"/>
+          <w:szCs w:val="24"/>
+        </w:rPr>
+        <w:t xml:space="preserve"> </w:t>
+      </w:r>
+      <w:r>
+        <w:rPr>
+          <w:rFonts w:ascii="Times New Roman" w:hAnsi="Times New Roman" w:cs="Times New Roman"/>
+          <w:sz w:val="24"/>
+          <w:szCs w:val="24"/>
+        </w:rPr>
+        <w:t>функция</w:t>
+      </w:r>
+      <w:r>
+        <w:rPr>
+          <w:rFonts w:ascii="Times New Roman" w:hAnsi="Times New Roman" w:cs="Times New Roman"/>
+          <w:sz w:val="24"/>
+          <w:szCs w:val="24"/>
+        </w:rPr>
+        <w:t xml:space="preserve">, </w:t>
+      </w:r>
+      <w:r>
+        <w:rPr>
+          <w:rFonts w:ascii="Times New Roman" w:hAnsi="Times New Roman" w:cs="Times New Roman"/>
+          <w:sz w:val="24"/>
+          <w:szCs w:val="24"/>
+        </w:rPr>
+        <w:t xml:space="preserve">которая вызывает метод расчета по формуле, передает туда значение и получает результат, который отображается в объекте </w:t>
+      </w:r>
+      <w:proofErr w:type="spellStart"/>
+      <w:r>
+        <w:rPr>
+          <w:rFonts w:ascii="Times New Roman" w:hAnsi="Times New Roman" w:cs="Times New Roman"/>
+          <w:sz w:val="24"/>
+          <w:szCs w:val="24"/>
+          <w:lang w:val="en-US"/>
+        </w:rPr>
+        <w:t>textBox</w:t>
+      </w:r>
+      <w:proofErr w:type="spellEnd"/>
+      <w:r>
+        <w:rPr>
+          <w:rFonts w:ascii="Times New Roman" w:hAnsi="Times New Roman" w:cs="Times New Roman"/>
+          <w:sz w:val="24"/>
+          <w:szCs w:val="24"/>
+        </w:rPr>
+        <w:t>1.</w:t>
+      </w:r>
+    </w:p>
+    <w:p>
+      <w:pPr>
+        <w:spacing w:after="160" w:line="259" w:lineRule="auto"/>
+        <w:rPr>
+          <w:rFonts w:ascii="Times New Roman" w:hAnsi="Times New Roman" w:cs="Times New Roman"/>
+          <w:sz w:val="24"/>
+          <w:szCs w:val="24"/>
+        </w:rPr>
+      </w:pPr>
+      <w:r>
+        <w:rPr>
+          <w:rFonts w:ascii="Times New Roman" w:hAnsi="Times New Roman" w:cs="Times New Roman"/>
+          <w:sz w:val="24"/>
+          <w:szCs w:val="24"/>
+        </w:rPr>
+        <w:br w:type="page"/>
+      </w:r>
+    </w:p>
+    <w:p>
+      <w:pPr>
+        <w:rPr>
+          <w:rFonts w:ascii="Times New Roman" w:hAnsi="Times New Roman" w:cs="Times New Roman"/>
+          <w:sz w:val="24"/>
+          <w:szCs w:val="24"/>
+        </w:rPr>
+      </w:pPr>
+    </w:p>
+    <w:p>
+      <w:pPr>
+        <w:rPr>
+          <w:rFonts w:ascii="Times New Roman" w:hAnsi="Times New Roman" w:cs="Times New Roman"/>
+          <w:sz w:val="24"/>
+          <w:szCs w:val="24"/>
+        </w:rPr>
+      </w:pPr>
+      <w:r>
+        <w:rPr>
+          <w:rFonts w:ascii="Times New Roman" w:hAnsi="Times New Roman" w:cs="Times New Roman"/>
+          <w:sz w:val="24"/>
+          <w:szCs w:val="24"/>
+        </w:rPr>
+        <w:t xml:space="preserve">6. </w:t>
+      </w:r>
+      <w:r>
+        <w:rPr>
+          <w:rFonts w:ascii="Times New Roman" w:hAnsi="Times New Roman" w:cs="Times New Roman"/>
+          <w:sz w:val="24"/>
+          <w:szCs w:val="24"/>
+        </w:rPr>
+        <w:t>Для контроля вводимых значений применяется функция «</w:t>
+      </w:r>
+      <w:r>
+        <w:rPr>
+          <w:rFonts w:ascii="Cascadia Mono" w:hAnsi="Cascadia Mono" w:cs="Cascadia Mono"/>
+          <w:color w:val="000000"/>
+          <w:sz w:val="19"/>
+          <w:szCs w:val="19"/>
+        </w:rPr>
+        <w:t>dataGridView1_EditingControlShowing</w:t>
+      </w:r>
+      <w:r>
+        <w:rPr>
+          <w:rFonts w:ascii="Times New Roman" w:hAnsi="Times New Roman" w:cs="Times New Roman"/>
+          <w:sz w:val="24"/>
+          <w:szCs w:val="24"/>
+        </w:rPr>
+        <w:t>», которая не дает вводить символы, отличные от цифр.</w:t>
+      </w:r>
+    </w:p>
+    <w:p>
+      <w:pPr>
+        <w:rPr>
+          <w:rFonts w:ascii="Times New Roman" w:hAnsi="Times New Roman" w:cs="Times New Roman"/>
+          <w:sz w:val="24"/>
+          <w:szCs w:val="24"/>
+        </w:rPr>
+      </w:pPr>
+      <w:r>
+        <w:rPr>
+          <w:rFonts w:ascii="Times New Roman" w:hAnsi="Times New Roman" w:cs="Times New Roman"/>
+          <w:noProof/>
+          <w:sz w:val="24"/>
+          <w:szCs w:val="24"/>
+        </w:rPr>
+        <w:drawing>
+          <wp:inline distT="0" distB="0" distL="0" distR="0" wp14:anchorId="1E4EFB0C" wp14:editId="34FCBDBB">
+            <wp:extent cx="5934075" cy="1381125"/>
+            <wp:effectExtent l="0" t="0" r="9525" b="9525"/>
+            <wp:docPr id="9" name="Рисунок 9"/>
+            <wp:cNvGraphicFramePr>
+              <a:graphicFrameLocks xmlns:a="http://schemas.openxmlformats.org/drawingml/2006/main" noChangeAspect="1"/>
+            </wp:cNvGraphicFramePr>
+            <a:graphic xmlns:a="http://schemas.openxmlformats.org/drawingml/2006/main">
+              <a:graphicData uri="http://schemas.openxmlformats.org/drawingml/2006/picture">
+                <pic:pic xmlns:pic="http://schemas.openxmlformats.org/drawingml/2006/picture">
+                  <pic:nvPicPr>
+                    <pic:cNvPr id="0" name="Picture 11"/>
+                    <pic:cNvPicPr>
+                      <a:picLocks noChangeAspect="1" noChangeArrowheads="1"/>
+                    </pic:cNvPicPr>
+                  </pic:nvPicPr>
+                  <pic:blipFill>
+                    <a:blip r:embed="rId15">
+                      <a:extLst>
+                        <a:ext uri="{28A0092B-C50C-407E-A947-70E740481C1C}">
+                          <a14:useLocalDpi xmlns:a14="http://schemas.microsoft.com/office/drawing/2010/main" val="0"/>
+                        </a:ext>
+                      </a:extLst>
+                    </a:blip>
+                    <a:srcRect/>
+                    <a:stretch>
+                      <a:fillRect/>
+                    </a:stretch>
+                  </pic:blipFill>
+                  <pic:spPr bwMode="auto">
+                    <a:xfrm>
+                      <a:off x="0" y="0"/>
+                      <a:ext cx="5934075" cy="1381125"/>
+                    </a:xfrm>
+                    <a:prstGeom prst="rect">
+                      <a:avLst/>
+                    </a:prstGeom>
+                    <a:noFill/>
+                    <a:ln>
+                      <a:noFill/>
+                    </a:ln>
+                  </pic:spPr>
+                </pic:pic>
+              </a:graphicData>
+            </a:graphic>
+          </wp:inline>
+        </w:drawing>
+      </w:r>
+    </w:p>
+    <w:p>
+      <w:pPr>
+        <w:rPr>
+          <w:rFonts w:ascii="Times New Roman" w:hAnsi="Times New Roman" w:cs="Times New Roman"/>
+          <w:sz w:val="24"/>
+          <w:szCs w:val="24"/>
+        </w:rPr>
+      </w:pPr>
+    </w:p>
     <w:sectPr>
       <w:pgSz w:w="11906" w:h="16838"/>
       <w:pgMar w:top="1134" w:right="850" w:bottom="1134" w:left="1701" w:header="708" w:footer="708" w:gutter="0"/>
@@ -434,6 +1381,95 @@
 <file path=word/numbering.xml><?xml version="1.0" encoding="utf-8"?>
 <w:numbering xmlns:wpc="http://schemas.microsoft.com/office/word/2010/wordprocessingCanvas" xmlns:cx="http://schemas.microsoft.com/office/drawing/2014/chartex" xmlns:cx1="http://schemas.microsoft.com/office/drawing/2015/9/8/chartex" xmlns:cx2="http://schemas.microsoft.com/office/drawing/2015/10/21/chartex" xmlns:cx3="http://schemas.microsoft.com/office/drawing/2016/5/9/chartex" xmlns:cx4="http://schemas.microsoft.com/office/drawing/2016/5/10/chartex" xmlns:cx5="http://schemas.microsoft.com/office/drawing/2016/5/11/chartex" xmlns:cx6="http://schemas.microsoft.com/office/drawing/2016/5/12/chartex" xmlns:cx7="http://schemas.microsoft.com/office/drawing/2016/5/13/chartex" xmlns:cx8="http://schemas.microsoft.com/office/drawing/2016/5/14/chartex" xmlns:mc="http://schemas.openxmlformats.org/markup-compatibility/2006" xmlns:aink="http://schemas.microsoft.com/office/drawing/2016/ink" xmlns:am3d="http://schemas.microsoft.com/office/drawing/2017/model3d" xmlns:o="urn:schemas-microsoft-com:office:office" xmlns:oel="http://schemas.microsoft.com/office/2019/extlst" xmlns:r="http://schemas.openxmlformats.org/officeDocument/2006/relationships" xmlns:m="http://schemas.openxmlformats.org/officeDocument/2006/math" xmlns:v="urn:schemas-microsoft-com:vml" xmlns:wp14="http://schemas.microsoft.com/office/word/2010/wordprocessingDrawing" xmlns:wp="http://schemas.openxmlformats.org/drawingml/2006/wordprocessingDrawing" xmlns:w10="urn:schemas-microsoft-com:office:word" xmlns:w="http://schemas.openxmlformats.org/wordprocessingml/2006/main" xmlns:w14="http://schemas.microsoft.com/office/word/2010/wordml" xmlns:w15="http://schemas.microsoft.com/office/word/2012/wordml" xmlns:w16cex="http://schemas.microsoft.com/office/word/2018/wordml/cex" xmlns:w16cid="http://schemas.microsoft.com/office/word/2016/wordml/cid" xmlns:w16="http://schemas.microsoft.com/office/word/2018/wordml" xmlns:w16sdtdh="http://schemas.microsoft.com/office/word/2020/wordml/sdtdatahash" xmlns:w16se="http://schemas.microsoft.com/office/word/2015/wordml/symex" xmlns:wpg="http://schemas.microsoft.com/office/word/2010/wordprocessingGroup" xmlns:wpi="http://schemas.microsoft.com/office/word/2010/wordprocessingInk" xmlns:wne="http://schemas.microsoft.com/office/word/2006/wordml" xmlns:wps="http://schemas.microsoft.com/office/word/2010/wordprocessingShape" mc:Ignorable="w14 w15 w16se w16cid w16 w16cex w16sdtdh wp14">
   <w:abstractNum w:abstractNumId="0" w15:restartNumberingAfterBreak="0">
+    <w:nsid w:val="40117D70"/>
+    <w:multiLevelType w:val="hybridMultilevel"/>
+    <w:tmpl w:val="CC1853AA"/>
+    <w:lvl w:ilvl="0" w:tplc="0419000F">
+      <w:start w:val="1"/>
+      <w:numFmt w:val="decimal"/>
+      <w:lvlText w:val="%1."/>
+      <w:lvlJc w:val="left"/>
+      <w:pPr>
+        <w:ind w:left="720" w:hanging="360"/>
+      </w:pPr>
+      <w:rPr>
+        <w:rFonts w:hint="default"/>
+      </w:rPr>
+    </w:lvl>
+    <w:lvl w:ilvl="1" w:tplc="04190019" w:tentative="1">
+      <w:start w:val="1"/>
+      <w:numFmt w:val="lowerLetter"/>
+      <w:lvlText w:val="%2."/>
+      <w:lvlJc w:val="left"/>
+      <w:pPr>
+        <w:ind w:left="1440" w:hanging="360"/>
+      </w:pPr>
+    </w:lvl>
+    <w:lvl w:ilvl="2" w:tplc="0419001B" w:tentative="1">
+      <w:start w:val="1"/>
+      <w:numFmt w:val="lowerRoman"/>
+      <w:lvlText w:val="%3."/>
+      <w:lvlJc w:val="right"/>
+      <w:pPr>
+        <w:ind w:left="2160" w:hanging="180"/>
+      </w:pPr>
+    </w:lvl>
+    <w:lvl w:ilvl="3" w:tplc="0419000F" w:tentative="1">
+      <w:start w:val="1"/>
+      <w:numFmt w:val="decimal"/>
+      <w:lvlText w:val="%4."/>
+      <w:lvlJc w:val="left"/>
+      <w:pPr>
+        <w:ind w:left="2880" w:hanging="360"/>
+      </w:pPr>
+    </w:lvl>
+    <w:lvl w:ilvl="4" w:tplc="04190019" w:tentative="1">
+      <w:start w:val="1"/>
+      <w:numFmt w:val="lowerLetter"/>
+      <w:lvlText w:val="%5."/>
+      <w:lvlJc w:val="left"/>
+      <w:pPr>
+        <w:ind w:left="3600" w:hanging="360"/>
+      </w:pPr>
+    </w:lvl>
+    <w:lvl w:ilvl="5" w:tplc="0419001B" w:tentative="1">
+      <w:start w:val="1"/>
+      <w:numFmt w:val="lowerRoman"/>
+      <w:lvlText w:val="%6."/>
+      <w:lvlJc w:val="right"/>
+      <w:pPr>
+        <w:ind w:left="4320" w:hanging="180"/>
+      </w:pPr>
+    </w:lvl>
+    <w:lvl w:ilvl="6" w:tplc="0419000F" w:tentative="1">
+      <w:start w:val="1"/>
+      <w:numFmt w:val="decimal"/>
+      <w:lvlText w:val="%7."/>
+      <w:lvlJc w:val="left"/>
+      <w:pPr>
+        <w:ind w:left="5040" w:hanging="360"/>
+      </w:pPr>
+    </w:lvl>
+    <w:lvl w:ilvl="7" w:tplc="04190019" w:tentative="1">
+      <w:start w:val="1"/>
+      <w:numFmt w:val="lowerLetter"/>
+      <w:lvlText w:val="%8."/>
+      <w:lvlJc w:val="left"/>
+      <w:pPr>
+        <w:ind w:left="5760" w:hanging="360"/>
+      </w:pPr>
+    </w:lvl>
+    <w:lvl w:ilvl="8" w:tplc="0419001B" w:tentative="1">
+      <w:start w:val="1"/>
+      <w:numFmt w:val="lowerRoman"/>
+      <w:lvlText w:val="%9."/>
+      <w:lvlJc w:val="right"/>
+      <w:pPr>
+        <w:ind w:left="6480" w:hanging="180"/>
+      </w:pPr>
+    </w:lvl>
+  </w:abstractNum>
+  <w:abstractNum w:abstractNumId="1" w15:restartNumberingAfterBreak="0">
     <w:nsid w:val="7CE52EB1"/>
     <w:multiLevelType w:val="hybridMultilevel"/>
     <w:tmpl w:val="CF2C8074"/>
@@ -551,6 +1587,9 @@
     </w:lvl>
   </w:abstractNum>
   <w:num w:numId="1" w16cid:durableId="1463234547">
+    <w:abstractNumId w:val="1"/>
+  </w:num>
+  <w:num w:numId="2" w16cid:durableId="1500001499">
     <w:abstractNumId w:val="0"/>
   </w:num>
 </w:numbering>
@@ -679,6 +1718,7 @@
     <w:lsdException w:name="HTML Sample" w:semiHidden="1" w:unhideWhenUsed="1"/>
     <w:lsdException w:name="HTML Typewriter" w:semiHidden="1" w:unhideWhenUsed="1"/>
     <w:lsdException w:name="HTML Variable" w:semiHidden="1" w:unhideWhenUsed="1"/>
+    <w:lsdException w:name="Normal Table" w:semiHidden="1" w:unhideWhenUsed="1"/>
     <w:lsdException w:name="annotation subject" w:semiHidden="1" w:unhideWhenUsed="1"/>
     <w:lsdException w:name="No List" w:semiHidden="1" w:unhideWhenUsed="1"/>
     <w:lsdException w:name="Outline List 1" w:semiHidden="1" w:unhideWhenUsed="1"/>
@@ -725,8 +1765,10 @@
     <w:lsdException w:name="Table Subtle 2" w:semiHidden="1" w:unhideWhenUsed="1"/>
     <w:lsdException w:name="Table Web 1" w:semiHidden="1" w:unhideWhenUsed="1"/>
     <w:lsdException w:name="Table Web 2" w:semiHidden="1" w:unhideWhenUsed="1"/>
+    <w:lsdException w:name="Table Web 3" w:semiHidden="1" w:unhideWhenUsed="1"/>
     <w:lsdException w:name="Balloon Text" w:semiHidden="1" w:unhideWhenUsed="1"/>
     <w:lsdException w:name="Table Grid" w:uiPriority="39"/>
+    <w:lsdException w:name="Table Theme" w:semiHidden="1" w:unhideWhenUsed="1"/>
     <w:lsdException w:name="Placeholder Text" w:semiHidden="1"/>
     <w:lsdException w:name="No Spacing" w:uiPriority="1" w:qFormat="1"/>
     <w:lsdException w:name="Light Shading" w:uiPriority="60"/>
@@ -982,6 +2024,17 @@
     <w:uiPriority w:val="99"/>
     <w:semiHidden/>
     <w:unhideWhenUsed/>
+  </w:style>
+  <w:style w:type="paragraph" w:styleId="a3">
+    <w:name w:val="List Paragraph"/>
+    <w:basedOn w:val="a"/>
+    <w:uiPriority w:val="34"/>
+    <w:qFormat/>
+    <w:rsid w:val="00F708C8"/>
+    <w:pPr>
+      <w:ind w:left="720"/>
+      <w:contextualSpacing/>
+    </w:pPr>
   </w:style>
 </w:styles>
 </file>

</xml_diff>